<commit_message>
wrote most of the documentation
</commit_message>
<xml_diff>
--- a/Documentation.docx
+++ b/Documentation.docx
@@ -4,6 +4,7 @@
   <w:body>
     <w:p>
       <w:pPr>
+        <w:jc w:val="center"/>
         <w:rPr>
           <w:b/>
           <w:sz w:val="40"/>
@@ -28,12 +29,20 @@
           <w:lang w:val="en-GB"/>
         </w:rPr>
       </w:pPr>
-      <w:r>
-        <w:rPr>
-          <w:b/>
-          <w:sz w:val="28"/>
-          <w:szCs w:val="28"/>
-          <w:lang w:val="en-GB"/>
+    </w:p>
+    <w:p>
+      <w:pPr>
+        <w:rPr>
+          <w:b/>
+          <w:sz w:val="28"/>
+          <w:szCs w:val="28"/>
+        </w:rPr>
+      </w:pPr>
+      <w:r>
+        <w:rPr>
+          <w:b/>
+          <w:sz w:val="28"/>
+          <w:szCs w:val="28"/>
         </w:rPr>
         <w:t>Students:</w:t>
       </w:r>
@@ -43,15 +52,13 @@
         <w:rPr>
           <w:sz w:val="28"/>
           <w:szCs w:val="28"/>
-          <w:lang w:val="en-GB"/>
-        </w:rPr>
-      </w:pPr>
-      <w:r>
-        <w:rPr>
-          <w:b/>
-          <w:sz w:val="28"/>
-          <w:szCs w:val="28"/>
-          <w:lang w:val="en-GB"/>
+        </w:rPr>
+      </w:pPr>
+      <w:r>
+        <w:rPr>
+          <w:b/>
+          <w:sz w:val="28"/>
+          <w:szCs w:val="28"/>
         </w:rPr>
         <w:tab/>
       </w:r>
@@ -59,7 +66,6 @@
         <w:rPr>
           <w:sz w:val="28"/>
           <w:szCs w:val="28"/>
-          <w:lang w:val="en-GB"/>
         </w:rPr>
         <w:t>Gabriel Helm, if21b024</w:t>
       </w:r>
@@ -69,14 +75,12 @@
         <w:rPr>
           <w:sz w:val="28"/>
           <w:szCs w:val="28"/>
-          <w:lang w:val="en-GB"/>
-        </w:rPr>
-      </w:pPr>
-      <w:r>
-        <w:rPr>
-          <w:sz w:val="28"/>
-          <w:szCs w:val="28"/>
-          <w:lang w:val="en-GB"/>
+        </w:rPr>
+      </w:pPr>
+      <w:r>
+        <w:rPr>
+          <w:sz w:val="28"/>
+          <w:szCs w:val="28"/>
         </w:rPr>
         <w:tab/>
         <w:t>Gerrit Kreuzer, if21b008</w:t>
@@ -87,48 +91,2399 @@
         <w:rPr>
           <w:sz w:val="28"/>
           <w:szCs w:val="28"/>
-          <w:lang w:val="en-GB"/>
-        </w:rPr>
-      </w:pPr>
-    </w:p>
-    <w:p>
-      <w:pPr>
-        <w:rPr>
-          <w:b/>
-          <w:sz w:val="28"/>
-          <w:szCs w:val="28"/>
-          <w:lang w:val="en-GB"/>
-        </w:rPr>
-      </w:pPr>
-      <w:r>
-        <w:rPr>
-          <w:b/>
-          <w:sz w:val="28"/>
-          <w:szCs w:val="28"/>
-          <w:lang w:val="en-GB"/>
-        </w:rPr>
-        <w:t>Design choice:</w:t>
-      </w:r>
-    </w:p>
-    <w:p>
-      <w:pPr>
-        <w:rPr>
-          <w:sz w:val="28"/>
-          <w:szCs w:val="28"/>
-          <w:lang w:val="en-GB"/>
-        </w:rPr>
-      </w:pPr>
-    </w:p>
-    <w:p>
-      <w:pPr>
-        <w:rPr>
-          <w:sz w:val="28"/>
-          <w:szCs w:val="28"/>
-          <w:lang w:val="en-GB"/>
-        </w:rPr>
-      </w:pPr>
+        </w:rPr>
+      </w:pPr>
+    </w:p>
+    <w:p>
+      <w:pPr>
+        <w:rPr>
+          <w:b/>
+          <w:sz w:val="28"/>
+          <w:szCs w:val="28"/>
+          <w:lang w:val="en-GB"/>
+        </w:rPr>
+      </w:pPr>
+      <w:r>
+        <w:rPr>
+          <w:b/>
+          <w:sz w:val="28"/>
+          <w:szCs w:val="28"/>
+          <w:lang w:val="en-GB"/>
+        </w:rPr>
+        <w:t xml:space="preserve">Total time spent on project: </w:t>
+      </w:r>
+    </w:p>
+    <w:p>
+      <w:pPr>
+        <w:ind w:firstLine="708"/>
+        <w:rPr>
+          <w:sz w:val="28"/>
+          <w:szCs w:val="28"/>
+        </w:rPr>
+      </w:pPr>
+      <w:r>
+        <w:rPr>
+          <w:sz w:val="28"/>
+          <w:szCs w:val="28"/>
+        </w:rPr>
+        <w:t>Helm: 122h</w:t>
+      </w:r>
+    </w:p>
+    <w:p>
+      <w:pPr>
+        <w:ind w:firstLine="708"/>
+        <w:rPr>
+          <w:sz w:val="28"/>
+          <w:szCs w:val="28"/>
+        </w:rPr>
+      </w:pPr>
+      <w:r>
+        <w:rPr>
+          <w:sz w:val="28"/>
+          <w:szCs w:val="28"/>
+        </w:rPr>
+        <w:t>Kreuzer: 106h</w:t>
+      </w:r>
+    </w:p>
+    <w:p>
+      <w:pPr>
+        <w:rPr>
+          <w:sz w:val="28"/>
+          <w:szCs w:val="28"/>
+        </w:rPr>
+      </w:pPr>
+    </w:p>
+    <w:p>
+      <w:pPr>
+        <w:rPr>
+          <w:sz w:val="28"/>
+          <w:szCs w:val="28"/>
+        </w:rPr>
+      </w:pPr>
+      <w:r>
+        <w:rPr>
+          <w:b/>
+          <w:sz w:val="28"/>
+          <w:szCs w:val="28"/>
+        </w:rPr>
+        <w:t>Git</w:t>
+      </w:r>
+      <w:r>
+        <w:rPr>
+          <w:b/>
+          <w:sz w:val="28"/>
+          <w:szCs w:val="28"/>
+        </w:rPr>
+        <w:t>hub</w:t>
+      </w:r>
+      <w:r>
+        <w:rPr>
+          <w:b/>
+          <w:sz w:val="28"/>
+          <w:szCs w:val="28"/>
+        </w:rPr>
+        <w:t>:</w:t>
+      </w:r>
+      <w:r>
+        <w:rPr>
+          <w:b/>
+          <w:sz w:val="28"/>
+          <w:szCs w:val="28"/>
+        </w:rPr>
+        <w:tab/>
+      </w:r>
+      <w:hyperlink r:id="rId5" w:history="1">
+        <w:r>
+          <w:rPr>
+            <w:rStyle w:val="Hyperlink"/>
+            <w:sz w:val="28"/>
+            <w:szCs w:val="28"/>
+          </w:rPr>
+          <w:t>https://github.com/GerritKreuzer/Tourplanner.git</w:t>
+        </w:r>
+      </w:hyperlink>
+    </w:p>
+    <w:p>
+      <w:pPr>
+        <w:rPr>
+          <w:sz w:val="28"/>
+          <w:szCs w:val="28"/>
+        </w:rPr>
+      </w:pPr>
+    </w:p>
+    <w:p>
+      <w:pPr>
+        <w:rPr>
+          <w:sz w:val="28"/>
+          <w:szCs w:val="28"/>
+        </w:rPr>
+      </w:pPr>
+    </w:p>
+    <w:p>
+      <w:pPr>
+        <w:rPr>
+          <w:b/>
+          <w:sz w:val="28"/>
+          <w:szCs w:val="28"/>
+          <w:lang w:val="en-GB"/>
+        </w:rPr>
+      </w:pPr>
+      <w:r>
+        <w:rPr>
+          <w:b/>
+          <w:sz w:val="28"/>
+          <w:szCs w:val="28"/>
+          <w:lang w:val="en-GB"/>
+        </w:rPr>
+        <w:t>Design choice</w:t>
+      </w:r>
+      <w:r>
+        <w:rPr>
+          <w:b/>
+          <w:sz w:val="28"/>
+          <w:szCs w:val="28"/>
+          <w:lang w:val="en-GB"/>
+        </w:rPr>
+        <w:t>s</w:t>
+      </w:r>
+      <w:r>
+        <w:rPr>
+          <w:b/>
+          <w:sz w:val="28"/>
+          <w:szCs w:val="28"/>
+          <w:lang w:val="en-GB"/>
+        </w:rPr>
+        <w:t>:</w:t>
+      </w:r>
+    </w:p>
+    <w:p>
+      <w:pPr>
+        <w:rPr>
+          <w:sz w:val="28"/>
+          <w:szCs w:val="28"/>
+          <w:lang w:val="en-GB"/>
+        </w:rPr>
+      </w:pPr>
+      <w:r>
+        <w:rPr>
+          <w:sz w:val="28"/>
+          <w:szCs w:val="28"/>
+          <w:lang w:val="en-GB"/>
+        </w:rPr>
+        <w:t>We decided to split our application into three layers</w:t>
+      </w:r>
+      <w:r>
+        <w:rPr>
+          <w:sz w:val="28"/>
+          <w:szCs w:val="28"/>
+          <w:lang w:val="en-GB"/>
+        </w:rPr>
+        <w:t xml:space="preserve">, namely the Business Logic (BL), Data Access Layer (DAL), and </w:t>
+      </w:r>
+      <w:proofErr w:type="spellStart"/>
+      <w:r>
+        <w:rPr>
+          <w:sz w:val="28"/>
+          <w:szCs w:val="28"/>
+          <w:lang w:val="en-GB"/>
+        </w:rPr>
+        <w:t>TourPlannerApp</w:t>
+      </w:r>
+      <w:proofErr w:type="spellEnd"/>
+      <w:r>
+        <w:rPr>
+          <w:sz w:val="28"/>
+          <w:szCs w:val="28"/>
+          <w:lang w:val="en-GB"/>
+        </w:rPr>
+        <w:t>, to achieve easie</w:t>
+      </w:r>
+      <w:r>
+        <w:rPr>
+          <w:sz w:val="28"/>
+          <w:szCs w:val="28"/>
+          <w:lang w:val="en-GB"/>
+        </w:rPr>
+        <w:t>r overview and maintainability.</w:t>
+      </w:r>
+    </w:p>
+    <w:p>
+      <w:pPr>
+        <w:rPr>
+          <w:sz w:val="28"/>
+          <w:szCs w:val="28"/>
+          <w:lang w:val="en-GB"/>
+        </w:rPr>
+      </w:pPr>
+    </w:p>
+    <w:p>
+      <w:pPr>
+        <w:rPr>
+          <w:sz w:val="28"/>
+          <w:szCs w:val="28"/>
+          <w:lang w:val="en-GB"/>
+        </w:rPr>
+      </w:pPr>
+      <w:r>
+        <w:rPr>
+          <w:sz w:val="28"/>
+          <w:szCs w:val="28"/>
+          <w:lang w:val="en-GB"/>
+        </w:rPr>
+        <w:t>Business Logic (BL):</w:t>
+      </w:r>
+    </w:p>
+    <w:p>
+      <w:pPr>
+        <w:rPr>
+          <w:sz w:val="28"/>
+          <w:szCs w:val="28"/>
+          <w:lang w:val="en-GB"/>
+        </w:rPr>
+      </w:pPr>
+      <w:r>
+        <w:rPr>
+          <w:sz w:val="28"/>
+          <w:szCs w:val="28"/>
+          <w:lang w:val="en-GB"/>
+        </w:rPr>
+        <w:t>The "BL" directory contains the business logic of the application.</w:t>
+      </w:r>
+      <w:r>
+        <w:rPr>
+          <w:sz w:val="28"/>
+          <w:szCs w:val="28"/>
+          <w:lang w:val="en-GB"/>
+        </w:rPr>
+        <w:t xml:space="preserve"> </w:t>
+      </w:r>
+      <w:r>
+        <w:rPr>
+          <w:sz w:val="28"/>
+          <w:szCs w:val="28"/>
+          <w:lang w:val="en-GB"/>
+        </w:rPr>
+        <w:t xml:space="preserve">By separating the business logic into its own component, the architecture achieves a clear separation of concerns. This separation </w:t>
+      </w:r>
+      <w:r>
+        <w:rPr>
+          <w:sz w:val="28"/>
+          <w:szCs w:val="28"/>
+          <w:lang w:val="en-GB"/>
+        </w:rPr>
+        <w:t>helps with</w:t>
+      </w:r>
+      <w:r>
+        <w:rPr>
+          <w:sz w:val="28"/>
+          <w:szCs w:val="28"/>
+          <w:lang w:val="en-GB"/>
+        </w:rPr>
+        <w:t xml:space="preserve"> maintainability and testability, as modifications to the business rules can be made independently without affecting other components.</w:t>
+      </w:r>
+    </w:p>
+    <w:p>
+      <w:pPr>
+        <w:rPr>
+          <w:sz w:val="28"/>
+          <w:szCs w:val="28"/>
+          <w:lang w:val="en-GB"/>
+        </w:rPr>
+      </w:pPr>
+    </w:p>
+    <w:p>
+      <w:pPr>
+        <w:rPr>
+          <w:sz w:val="28"/>
+          <w:szCs w:val="28"/>
+          <w:lang w:val="en-GB"/>
+        </w:rPr>
+      </w:pPr>
+      <w:r>
+        <w:rPr>
+          <w:sz w:val="28"/>
+          <w:szCs w:val="28"/>
+          <w:lang w:val="en-GB"/>
+        </w:rPr>
+        <w:t>Data Access Layer (DAL):</w:t>
+      </w:r>
+    </w:p>
+    <w:p>
+      <w:pPr>
+        <w:rPr>
+          <w:sz w:val="28"/>
+          <w:szCs w:val="28"/>
+          <w:lang w:val="en-GB"/>
+        </w:rPr>
+      </w:pPr>
+      <w:r>
+        <w:rPr>
+          <w:sz w:val="28"/>
+          <w:szCs w:val="28"/>
+          <w:lang w:val="en-GB"/>
+        </w:rPr>
+        <w:t>The "DAL" directory handles data acc</w:t>
+      </w:r>
+      <w:r>
+        <w:rPr>
+          <w:sz w:val="28"/>
+          <w:szCs w:val="28"/>
+          <w:lang w:val="en-GB"/>
+        </w:rPr>
+        <w:t xml:space="preserve">ess and persistence operations. </w:t>
+      </w:r>
+      <w:r>
+        <w:rPr>
+          <w:sz w:val="28"/>
+          <w:szCs w:val="28"/>
+          <w:lang w:val="en-GB"/>
+        </w:rPr>
+        <w:t>This design choice simplifies the management of data-related operations, such as interactions with d</w:t>
+      </w:r>
+      <w:r>
+        <w:rPr>
+          <w:sz w:val="28"/>
+          <w:szCs w:val="28"/>
+          <w:lang w:val="en-GB"/>
+        </w:rPr>
+        <w:t>atabases or other data sources.</w:t>
+      </w:r>
+    </w:p>
+    <w:p>
+      <w:pPr>
+        <w:rPr>
+          <w:sz w:val="28"/>
+          <w:szCs w:val="28"/>
+          <w:lang w:val="en-GB"/>
+        </w:rPr>
+      </w:pPr>
+    </w:p>
+    <w:p>
+      <w:pPr>
+        <w:rPr>
+          <w:sz w:val="28"/>
+          <w:szCs w:val="28"/>
+          <w:lang w:val="en-GB"/>
+        </w:rPr>
+      </w:pPr>
+      <w:proofErr w:type="spellStart"/>
+      <w:r>
+        <w:rPr>
+          <w:sz w:val="28"/>
+          <w:szCs w:val="28"/>
+          <w:lang w:val="en-GB"/>
+        </w:rPr>
+        <w:t>T</w:t>
+      </w:r>
+      <w:r>
+        <w:rPr>
+          <w:sz w:val="28"/>
+          <w:szCs w:val="28"/>
+          <w:lang w:val="en-GB"/>
+        </w:rPr>
+        <w:t>ourPlannerApp</w:t>
+      </w:r>
+      <w:proofErr w:type="spellEnd"/>
+      <w:r>
+        <w:rPr>
+          <w:sz w:val="28"/>
+          <w:szCs w:val="28"/>
+          <w:lang w:val="en-GB"/>
+        </w:rPr>
+        <w:t>:</w:t>
+      </w:r>
+    </w:p>
+    <w:p>
+      <w:pPr>
+        <w:rPr>
+          <w:sz w:val="28"/>
+          <w:szCs w:val="28"/>
+          <w:lang w:val="en-GB"/>
+        </w:rPr>
+      </w:pPr>
+      <w:r>
+        <w:rPr>
+          <w:sz w:val="28"/>
+          <w:szCs w:val="28"/>
+          <w:lang w:val="en-GB"/>
+        </w:rPr>
+        <w:t>The "</w:t>
+      </w:r>
+      <w:proofErr w:type="spellStart"/>
+      <w:r>
+        <w:rPr>
+          <w:sz w:val="28"/>
+          <w:szCs w:val="28"/>
+          <w:lang w:val="en-GB"/>
+        </w:rPr>
+        <w:t>TourPlannerApp</w:t>
+      </w:r>
+      <w:proofErr w:type="spellEnd"/>
+      <w:r>
+        <w:rPr>
+          <w:sz w:val="28"/>
+          <w:szCs w:val="28"/>
+          <w:lang w:val="en-GB"/>
+        </w:rPr>
+        <w:t>" directory represents the user i</w:t>
+      </w:r>
+      <w:r>
+        <w:rPr>
+          <w:sz w:val="28"/>
+          <w:szCs w:val="28"/>
+          <w:lang w:val="en-GB"/>
+        </w:rPr>
+        <w:t xml:space="preserve">nterface or application module. </w:t>
+      </w:r>
+      <w:r>
+        <w:rPr>
+          <w:sz w:val="28"/>
+          <w:szCs w:val="28"/>
+          <w:lang w:val="en-GB"/>
+        </w:rPr>
+        <w:t>The separation of the user interface into its own component enables independent development and updates to the UI without impacting the underlying busin</w:t>
+      </w:r>
+      <w:r>
+        <w:rPr>
+          <w:sz w:val="28"/>
+          <w:szCs w:val="28"/>
+          <w:lang w:val="en-GB"/>
+        </w:rPr>
+        <w:t>ess logic or data access layer.</w:t>
+      </w:r>
+    </w:p>
+    <w:p>
+      <w:pPr>
+        <w:rPr>
+          <w:sz w:val="28"/>
+          <w:szCs w:val="28"/>
+          <w:lang w:val="en-GB"/>
+        </w:rPr>
+      </w:pPr>
+    </w:p>
+    <w:p>
+      <w:pPr>
+        <w:rPr>
+          <w:sz w:val="28"/>
+          <w:szCs w:val="28"/>
+          <w:lang w:val="en-GB"/>
+        </w:rPr>
+      </w:pPr>
+    </w:p>
+    <w:p>
+      <w:pPr>
+        <w:rPr>
+          <w:b/>
+          <w:sz w:val="28"/>
+          <w:szCs w:val="28"/>
+          <w:lang w:val="en-GB"/>
+        </w:rPr>
+      </w:pPr>
+      <w:r>
+        <w:rPr>
+          <w:b/>
+          <w:sz w:val="28"/>
+          <w:szCs w:val="28"/>
+          <w:lang w:val="en-GB"/>
+        </w:rPr>
+        <w:t>Class diagrams:</w:t>
+      </w:r>
+    </w:p>
+    <w:p>
+      <w:pPr>
+        <w:rPr>
+          <w:sz w:val="28"/>
+          <w:szCs w:val="28"/>
+          <w:lang w:val="en-GB"/>
+        </w:rPr>
+      </w:pPr>
+      <w:r>
+        <w:rPr>
+          <w:sz w:val="28"/>
+          <w:szCs w:val="28"/>
+          <w:lang w:val="en-GB"/>
+        </w:rPr>
+        <w:t>BL-</w:t>
+      </w:r>
+      <w:proofErr w:type="spellStart"/>
+      <w:r>
+        <w:rPr>
+          <w:sz w:val="28"/>
+          <w:szCs w:val="28"/>
+          <w:lang w:val="en-GB"/>
+        </w:rPr>
+        <w:t>Classdiagram</w:t>
+      </w:r>
+      <w:proofErr w:type="spellEnd"/>
+    </w:p>
+    <w:p>
+      <w:pPr>
+        <w:rPr>
+          <w:sz w:val="28"/>
+          <w:szCs w:val="28"/>
+          <w:lang w:val="en-GB"/>
+        </w:rPr>
+      </w:pPr>
+      <w:r>
+        <w:rPr>
+          <w:sz w:val="28"/>
+          <w:szCs w:val="28"/>
+          <w:lang w:val="en-GB"/>
+        </w:rPr>
+        <w:pict>
+          <v:shapetype id="_x0000_t75" coordsize="21600,21600" o:spt="75" o:preferrelative="t" path="m@4@5l@4@11@9@11@9@5xe" filled="f" stroked="f">
+            <v:stroke joinstyle="miter"/>
+            <v:formulas>
+              <v:f eqn="if lineDrawn pixelLineWidth 0"/>
+              <v:f eqn="sum @0 1 0"/>
+              <v:f eqn="sum 0 0 @1"/>
+              <v:f eqn="prod @2 1 2"/>
+              <v:f eqn="prod @3 21600 pixelWidth"/>
+              <v:f eqn="prod @3 21600 pixelHeight"/>
+              <v:f eqn="sum @0 0 1"/>
+              <v:f eqn="prod @6 1 2"/>
+              <v:f eqn="prod @7 21600 pixelWidth"/>
+              <v:f eqn="sum @8 21600 0"/>
+              <v:f eqn="prod @7 21600 pixelHeight"/>
+              <v:f eqn="sum @10 21600 0"/>
+            </v:formulas>
+            <v:path o:extrusionok="f" gradientshapeok="t" o:connecttype="rect"/>
+            <o:lock v:ext="edit" aspectratio="t"/>
+          </v:shapetype>
+          <v:shape id="_x0000_i1025" type="#_x0000_t75" style="width:453.75pt;height:414pt">
+            <v:imagedata r:id="rId6" o:title="BL_classdiagram"/>
+          </v:shape>
+        </w:pict>
+      </w:r>
+    </w:p>
+    <w:p>
+      <w:pPr>
+        <w:rPr>
+          <w:sz w:val="28"/>
+          <w:szCs w:val="28"/>
+          <w:lang w:val="en-GB"/>
+        </w:rPr>
+      </w:pPr>
+    </w:p>
+    <w:p>
+      <w:pPr>
+        <w:rPr>
+          <w:sz w:val="28"/>
+          <w:szCs w:val="28"/>
+          <w:lang w:val="en-GB"/>
+        </w:rPr>
+      </w:pPr>
+    </w:p>
+    <w:p>
+      <w:pPr>
+        <w:rPr>
+          <w:sz w:val="28"/>
+          <w:szCs w:val="28"/>
+          <w:lang w:val="en-GB"/>
+        </w:rPr>
+      </w:pPr>
+      <w:r>
+        <w:rPr>
+          <w:sz w:val="28"/>
+          <w:szCs w:val="28"/>
+          <w:lang w:val="en-GB"/>
+        </w:rPr>
+        <w:lastRenderedPageBreak/>
+        <w:t>DAL-</w:t>
+      </w:r>
+      <w:proofErr w:type="spellStart"/>
+      <w:r>
+        <w:rPr>
+          <w:sz w:val="28"/>
+          <w:szCs w:val="28"/>
+          <w:lang w:val="en-GB"/>
+        </w:rPr>
+        <w:t>Classdiagram</w:t>
+      </w:r>
+      <w:proofErr w:type="spellEnd"/>
+    </w:p>
+    <w:p>
+      <w:pPr>
+        <w:rPr>
+          <w:sz w:val="28"/>
+          <w:szCs w:val="28"/>
+          <w:lang w:val="en-GB"/>
+        </w:rPr>
+      </w:pPr>
+      <w:r>
+        <w:rPr>
+          <w:sz w:val="28"/>
+          <w:szCs w:val="28"/>
+          <w:lang w:val="en-GB"/>
+        </w:rPr>
+        <w:pict>
+          <v:shape id="_x0000_i1026" type="#_x0000_t75" style="width:453pt;height:390.75pt">
+            <v:imagedata r:id="rId7" o:title="DAL_classdiagram"/>
+          </v:shape>
+        </w:pict>
+      </w:r>
+    </w:p>
+    <w:p>
+      <w:pPr>
+        <w:rPr>
+          <w:sz w:val="28"/>
+          <w:szCs w:val="28"/>
+          <w:lang w:val="en-GB"/>
+        </w:rPr>
+      </w:pPr>
+    </w:p>
+    <w:p>
+      <w:pPr>
+        <w:rPr>
+          <w:sz w:val="28"/>
+          <w:szCs w:val="28"/>
+          <w:lang w:val="en-GB"/>
+        </w:rPr>
+      </w:pPr>
+    </w:p>
+    <w:p>
+      <w:pPr>
+        <w:rPr>
+          <w:sz w:val="28"/>
+          <w:szCs w:val="28"/>
+          <w:lang w:val="en-GB"/>
+        </w:rPr>
+      </w:pPr>
+    </w:p>
+    <w:p>
+      <w:pPr>
+        <w:rPr>
+          <w:sz w:val="28"/>
+          <w:szCs w:val="28"/>
+          <w:lang w:val="en-GB"/>
+        </w:rPr>
+      </w:pPr>
+    </w:p>
+    <w:p>
+      <w:pPr>
+        <w:rPr>
+          <w:sz w:val="28"/>
+          <w:szCs w:val="28"/>
+          <w:lang w:val="en-GB"/>
+        </w:rPr>
+      </w:pPr>
+    </w:p>
+    <w:p>
+      <w:pPr>
+        <w:rPr>
+          <w:sz w:val="28"/>
+          <w:szCs w:val="28"/>
+          <w:lang w:val="en-GB"/>
+        </w:rPr>
+      </w:pPr>
+    </w:p>
+    <w:p>
+      <w:pPr>
+        <w:rPr>
+          <w:sz w:val="28"/>
+          <w:szCs w:val="28"/>
+          <w:lang w:val="en-GB"/>
+        </w:rPr>
+      </w:pPr>
+    </w:p>
+    <w:p>
+      <w:pPr>
+        <w:rPr>
+          <w:sz w:val="28"/>
+          <w:szCs w:val="28"/>
+          <w:lang w:val="en-GB"/>
+        </w:rPr>
+      </w:pPr>
+    </w:p>
+    <w:p>
+      <w:pPr>
+        <w:rPr>
+          <w:sz w:val="28"/>
+          <w:szCs w:val="28"/>
+          <w:lang w:val="en-GB"/>
+        </w:rPr>
+      </w:pPr>
+    </w:p>
+    <w:p>
+      <w:pPr>
+        <w:rPr>
+          <w:sz w:val="28"/>
+          <w:szCs w:val="28"/>
+          <w:lang w:val="en-GB"/>
+        </w:rPr>
+      </w:pPr>
+    </w:p>
+    <w:p>
+      <w:pPr>
+        <w:rPr>
+          <w:sz w:val="28"/>
+          <w:szCs w:val="28"/>
+          <w:lang w:val="en-GB"/>
+        </w:rPr>
+      </w:pPr>
+    </w:p>
+    <w:p>
+      <w:pPr>
+        <w:rPr>
+          <w:sz w:val="28"/>
+          <w:szCs w:val="28"/>
+          <w:lang w:val="en-GB"/>
+        </w:rPr>
+      </w:pPr>
+      <w:r>
+        <w:rPr>
+          <w:sz w:val="28"/>
+          <w:szCs w:val="28"/>
+          <w:lang w:val="en-GB"/>
+        </w:rPr>
+        <w:lastRenderedPageBreak/>
+        <w:t>View-</w:t>
+      </w:r>
+      <w:proofErr w:type="spellStart"/>
+      <w:r>
+        <w:rPr>
+          <w:sz w:val="28"/>
+          <w:szCs w:val="28"/>
+          <w:lang w:val="en-GB"/>
+        </w:rPr>
+        <w:t>Classdiagram</w:t>
+      </w:r>
+      <w:proofErr w:type="spellEnd"/>
+    </w:p>
+    <w:p>
+      <w:pPr>
+        <w:rPr>
+          <w:sz w:val="28"/>
+          <w:szCs w:val="28"/>
+          <w:lang w:val="en-GB"/>
+        </w:rPr>
+      </w:pPr>
+      <w:r>
+        <w:rPr>
+          <w:sz w:val="28"/>
+          <w:szCs w:val="28"/>
+          <w:lang w:val="en-GB"/>
+        </w:rPr>
+        <w:pict>
+          <v:shape id="_x0000_i1027" type="#_x0000_t75" style="width:453.75pt;height:309pt">
+            <v:imagedata r:id="rId8" o:title="View_classdiagram"/>
+          </v:shape>
+        </w:pict>
+      </w:r>
+    </w:p>
+    <w:p>
+      <w:pPr>
+        <w:rPr>
+          <w:b/>
+          <w:sz w:val="28"/>
+          <w:szCs w:val="28"/>
+          <w:lang w:val="en-GB"/>
+        </w:rPr>
+      </w:pPr>
+    </w:p>
+    <w:p>
+      <w:pPr>
+        <w:rPr>
+          <w:sz w:val="28"/>
+          <w:szCs w:val="28"/>
+          <w:lang w:val="en-GB"/>
+        </w:rPr>
+      </w:pPr>
+      <w:proofErr w:type="spellStart"/>
+      <w:r>
+        <w:rPr>
+          <w:sz w:val="28"/>
+          <w:szCs w:val="28"/>
+          <w:lang w:val="en-GB"/>
+        </w:rPr>
+        <w:t>Viewmodel-Classdiagram</w:t>
+      </w:r>
+      <w:proofErr w:type="spellEnd"/>
+    </w:p>
+    <w:p>
+      <w:pPr>
+        <w:rPr>
+          <w:sz w:val="28"/>
+          <w:szCs w:val="28"/>
+          <w:lang w:val="en-GB"/>
+        </w:rPr>
+      </w:pPr>
+      <w:r>
+        <w:rPr>
+          <w:noProof/>
+          <w:sz w:val="28"/>
+          <w:szCs w:val="28"/>
+          <w:lang w:eastAsia="de-DE"/>
+        </w:rPr>
+        <w:drawing>
+          <wp:inline distT="0" distB="0" distL="0" distR="0">
+            <wp:extent cx="5760720" cy="2138915"/>
+            <wp:effectExtent l="0" t="0" r="0" b="0"/>
+            <wp:docPr id="1" name="Grafik 1" descr="C:\Users\Gerrit\Downloads\Viewmodel_classdiagram.PNG"/>
+            <wp:cNvGraphicFramePr>
+              <a:graphicFrameLocks xmlns:a="http://schemas.openxmlformats.org/drawingml/2006/main" noChangeAspect="1"/>
+            </wp:cNvGraphicFramePr>
+            <a:graphic xmlns:a="http://schemas.openxmlformats.org/drawingml/2006/main">
+              <a:graphicData uri="http://schemas.openxmlformats.org/drawingml/2006/picture">
+                <pic:pic xmlns:pic="http://schemas.openxmlformats.org/drawingml/2006/picture">
+                  <pic:nvPicPr>
+                    <pic:cNvPr id="0" name="Picture 16" descr="C:\Users\Gerrit\Downloads\Viewmodel_classdiagram.PNG"/>
+                    <pic:cNvPicPr>
+                      <a:picLocks noChangeAspect="1" noChangeArrowheads="1"/>
+                    </pic:cNvPicPr>
+                  </pic:nvPicPr>
+                  <pic:blipFill>
+                    <a:blip r:embed="rId9">
+                      <a:extLst>
+                        <a:ext uri="{28A0092B-C50C-407E-A947-70E740481C1C}">
+                          <a14:useLocalDpi xmlns:a14="http://schemas.microsoft.com/office/drawing/2010/main" val="0"/>
+                        </a:ext>
+                      </a:extLst>
+                    </a:blip>
+                    <a:srcRect/>
+                    <a:stretch>
+                      <a:fillRect/>
+                    </a:stretch>
+                  </pic:blipFill>
+                  <pic:spPr bwMode="auto">
+                    <a:xfrm>
+                      <a:off x="0" y="0"/>
+                      <a:ext cx="5760720" cy="2138915"/>
+                    </a:xfrm>
+                    <a:prstGeom prst="rect">
+                      <a:avLst/>
+                    </a:prstGeom>
+                    <a:noFill/>
+                    <a:ln>
+                      <a:noFill/>
+                    </a:ln>
+                  </pic:spPr>
+                </pic:pic>
+              </a:graphicData>
+            </a:graphic>
+          </wp:inline>
+        </w:drawing>
+      </w:r>
+    </w:p>
+    <w:p>
+      <w:pPr>
+        <w:rPr>
+          <w:b/>
+          <w:sz w:val="28"/>
+          <w:szCs w:val="28"/>
+          <w:lang w:val="en-GB"/>
+        </w:rPr>
+      </w:pPr>
+    </w:p>
+    <w:p>
+      <w:pPr>
+        <w:rPr>
+          <w:b/>
+          <w:sz w:val="28"/>
+          <w:szCs w:val="28"/>
+          <w:lang w:val="en-GB"/>
+        </w:rPr>
+      </w:pPr>
+    </w:p>
+    <w:p>
+      <w:pPr>
+        <w:rPr>
+          <w:b/>
+          <w:sz w:val="28"/>
+          <w:szCs w:val="28"/>
+          <w:lang w:val="en-GB"/>
+        </w:rPr>
+      </w:pPr>
+    </w:p>
+    <w:p>
+      <w:pPr>
+        <w:rPr>
+          <w:b/>
+          <w:sz w:val="28"/>
+          <w:szCs w:val="28"/>
+          <w:lang w:val="en-GB"/>
+        </w:rPr>
+      </w:pPr>
+    </w:p>
+    <w:p>
+      <w:pPr>
+        <w:rPr>
+          <w:b/>
+          <w:sz w:val="28"/>
+          <w:szCs w:val="28"/>
+          <w:lang w:val="en-GB"/>
+        </w:rPr>
+      </w:pPr>
+    </w:p>
+    <w:p>
+      <w:pPr>
+        <w:rPr>
+          <w:b/>
+          <w:sz w:val="28"/>
+          <w:szCs w:val="28"/>
+          <w:lang w:val="en-GB"/>
+        </w:rPr>
+      </w:pPr>
+      <w:proofErr w:type="spellStart"/>
+      <w:r>
+        <w:rPr>
+          <w:b/>
+          <w:sz w:val="28"/>
+          <w:szCs w:val="28"/>
+          <w:lang w:val="en-GB"/>
+        </w:rPr>
+        <w:lastRenderedPageBreak/>
+        <w:t>UseCase</w:t>
+      </w:r>
+      <w:proofErr w:type="spellEnd"/>
+      <w:r>
+        <w:rPr>
+          <w:b/>
+          <w:sz w:val="28"/>
+          <w:szCs w:val="28"/>
+          <w:lang w:val="en-GB"/>
+        </w:rPr>
+        <w:t>-Diagram:</w:t>
+      </w:r>
+    </w:p>
+    <w:p>
+      <w:pPr>
+        <w:rPr>
+          <w:b/>
+          <w:sz w:val="28"/>
+          <w:szCs w:val="28"/>
+          <w:lang w:val="en-GB"/>
+        </w:rPr>
+      </w:pPr>
+      <w:r>
+        <w:rPr>
+          <w:b/>
+          <w:sz w:val="28"/>
+          <w:szCs w:val="28"/>
+          <w:lang w:val="en-GB"/>
+        </w:rPr>
+        <w:pict>
+          <v:shape id="_x0000_i1028" type="#_x0000_t75" style="width:453.75pt;height:369.75pt">
+            <v:imagedata r:id="rId10" o:title="usecase_1"/>
+          </v:shape>
+        </w:pict>
+      </w:r>
+    </w:p>
+    <w:p>
+      <w:pPr>
+        <w:rPr>
+          <w:b/>
+          <w:sz w:val="28"/>
+          <w:szCs w:val="28"/>
+          <w:lang w:val="en-GB"/>
+        </w:rPr>
+      </w:pPr>
+    </w:p>
+    <w:p>
+      <w:pPr>
+        <w:rPr>
+          <w:b/>
+          <w:sz w:val="28"/>
+          <w:szCs w:val="28"/>
+          <w:lang w:val="en-GB"/>
+        </w:rPr>
+      </w:pPr>
+    </w:p>
+    <w:p>
+      <w:pPr>
+        <w:rPr>
+          <w:b/>
+          <w:sz w:val="28"/>
+          <w:szCs w:val="28"/>
+          <w:lang w:val="en-GB"/>
+        </w:rPr>
+      </w:pPr>
+      <w:r>
+        <w:rPr>
+          <w:b/>
+          <w:sz w:val="28"/>
+          <w:szCs w:val="28"/>
+          <w:lang w:val="en-GB"/>
+        </w:rPr>
+        <w:t>Chosen Libraries:</w:t>
+      </w:r>
+    </w:p>
+    <w:p>
+      <w:pPr>
+        <w:rPr>
+          <w:sz w:val="28"/>
+          <w:szCs w:val="28"/>
+          <w:lang w:val="en-GB"/>
+        </w:rPr>
+      </w:pPr>
+      <w:r>
+        <w:rPr>
+          <w:sz w:val="28"/>
+          <w:szCs w:val="28"/>
+          <w:lang w:val="en-GB"/>
+        </w:rPr>
+        <w:t>JUnit: JUnit is a testing framework that simplifies the creation and execution of unit tests for Java applications. It provides annotatio</w:t>
+      </w:r>
+      <w:r>
+        <w:rPr>
+          <w:sz w:val="28"/>
+          <w:szCs w:val="28"/>
+          <w:lang w:val="en-GB"/>
+        </w:rPr>
+        <w:t>ns, assertions, and test runners.</w:t>
+      </w:r>
+    </w:p>
+    <w:p>
+      <w:pPr>
+        <w:rPr>
+          <w:sz w:val="28"/>
+          <w:szCs w:val="28"/>
+          <w:lang w:val="en-GB"/>
+        </w:rPr>
+      </w:pPr>
+      <w:r>
+        <w:rPr>
+          <w:sz w:val="28"/>
+          <w:szCs w:val="28"/>
+          <w:lang w:val="en-GB"/>
+        </w:rPr>
+        <w:t>Log4j</w:t>
+      </w:r>
+      <w:r>
+        <w:rPr>
+          <w:sz w:val="28"/>
+          <w:szCs w:val="28"/>
+          <w:lang w:val="en-GB"/>
+        </w:rPr>
+        <w:t>2</w:t>
+      </w:r>
+      <w:r>
+        <w:rPr>
+          <w:sz w:val="28"/>
+          <w:szCs w:val="28"/>
+          <w:lang w:val="en-GB"/>
+        </w:rPr>
+        <w:t>: Log4j</w:t>
+      </w:r>
+      <w:r>
+        <w:rPr>
+          <w:sz w:val="28"/>
+          <w:szCs w:val="28"/>
+          <w:lang w:val="en-GB"/>
+        </w:rPr>
+        <w:t>2</w:t>
+      </w:r>
+      <w:r>
+        <w:rPr>
+          <w:sz w:val="28"/>
+          <w:szCs w:val="28"/>
+          <w:lang w:val="en-GB"/>
+        </w:rPr>
+        <w:t xml:space="preserve"> is a logging framework that enables developers to log application messages for debugging and analysis. It offers various logging levels, </w:t>
+      </w:r>
+      <w:proofErr w:type="spellStart"/>
+      <w:r>
+        <w:rPr>
+          <w:sz w:val="28"/>
+          <w:szCs w:val="28"/>
+          <w:lang w:val="en-GB"/>
+        </w:rPr>
+        <w:t>appenders</w:t>
+      </w:r>
+      <w:proofErr w:type="spellEnd"/>
+      <w:r>
+        <w:rPr>
+          <w:sz w:val="28"/>
+          <w:szCs w:val="28"/>
+          <w:lang w:val="en-GB"/>
+        </w:rPr>
+        <w:t xml:space="preserve">, and layouts to configure the logging </w:t>
+      </w:r>
+      <w:proofErr w:type="spellStart"/>
+      <w:r>
+        <w:rPr>
+          <w:sz w:val="28"/>
+          <w:szCs w:val="28"/>
+          <w:lang w:val="en-GB"/>
+        </w:rPr>
+        <w:t>behavior</w:t>
+      </w:r>
+      <w:proofErr w:type="spellEnd"/>
+      <w:r>
+        <w:rPr>
+          <w:sz w:val="28"/>
+          <w:szCs w:val="28"/>
+          <w:lang w:val="en-GB"/>
+        </w:rPr>
+        <w:t>, helping in trou</w:t>
+      </w:r>
+      <w:r>
+        <w:rPr>
+          <w:sz w:val="28"/>
+          <w:szCs w:val="28"/>
+          <w:lang w:val="en-GB"/>
+        </w:rPr>
+        <w:t>bleshooting and error analysis.</w:t>
+      </w:r>
+    </w:p>
+    <w:p>
+      <w:pPr>
+        <w:rPr>
+          <w:sz w:val="28"/>
+          <w:szCs w:val="28"/>
+          <w:lang w:val="en-GB"/>
+        </w:rPr>
+      </w:pPr>
+      <w:proofErr w:type="spellStart"/>
+      <w:proofErr w:type="gramStart"/>
+      <w:r>
+        <w:rPr>
+          <w:sz w:val="28"/>
+          <w:szCs w:val="28"/>
+          <w:lang w:val="en-GB"/>
+        </w:rPr>
+        <w:t>iText</w:t>
+      </w:r>
+      <w:proofErr w:type="spellEnd"/>
+      <w:proofErr w:type="gramEnd"/>
+      <w:r>
+        <w:rPr>
+          <w:sz w:val="28"/>
+          <w:szCs w:val="28"/>
+          <w:lang w:val="en-GB"/>
+        </w:rPr>
+        <w:t xml:space="preserve">: </w:t>
+      </w:r>
+      <w:proofErr w:type="spellStart"/>
+      <w:r>
+        <w:rPr>
+          <w:sz w:val="28"/>
+          <w:szCs w:val="28"/>
+          <w:lang w:val="en-GB"/>
+        </w:rPr>
+        <w:t>iText</w:t>
+      </w:r>
+      <w:proofErr w:type="spellEnd"/>
+      <w:r>
+        <w:rPr>
+          <w:sz w:val="28"/>
+          <w:szCs w:val="28"/>
+          <w:lang w:val="en-GB"/>
+        </w:rPr>
+        <w:t xml:space="preserve"> is a library for creating and manipulating PDF documents programmatically. It offers APIs for generating PDF files, modifying existing documents, adding images and text, and performi</w:t>
+      </w:r>
+      <w:r>
+        <w:rPr>
+          <w:sz w:val="28"/>
+          <w:szCs w:val="28"/>
+          <w:lang w:val="en-GB"/>
+        </w:rPr>
+        <w:t>ng other PDF-related operations.</w:t>
+      </w:r>
+    </w:p>
+    <w:p>
+      <w:pPr>
+        <w:rPr>
+          <w:sz w:val="28"/>
+          <w:szCs w:val="28"/>
+          <w:lang w:val="en-GB"/>
+        </w:rPr>
+      </w:pPr>
+      <w:r>
+        <w:rPr>
+          <w:sz w:val="28"/>
+          <w:szCs w:val="28"/>
+          <w:lang w:val="en-GB"/>
+        </w:rPr>
+        <w:lastRenderedPageBreak/>
+        <w:t xml:space="preserve">Jackson: Jackson is a widely-used JSON processing library for Java. It provides APIs for serializing Java objects to JSON and </w:t>
+      </w:r>
+      <w:proofErr w:type="spellStart"/>
+      <w:r>
+        <w:rPr>
+          <w:sz w:val="28"/>
+          <w:szCs w:val="28"/>
+          <w:lang w:val="en-GB"/>
+        </w:rPr>
+        <w:t>deserializing</w:t>
+      </w:r>
+      <w:proofErr w:type="spellEnd"/>
+      <w:r>
+        <w:rPr>
+          <w:sz w:val="28"/>
+          <w:szCs w:val="28"/>
+          <w:lang w:val="en-GB"/>
+        </w:rPr>
+        <w:t xml:space="preserve"> JSON to Java objects. Jackson simplifies the conversion of Java objects to JSON format.</w:t>
+      </w:r>
+    </w:p>
+    <w:p>
+      <w:pPr>
+        <w:rPr>
+          <w:sz w:val="28"/>
+          <w:szCs w:val="28"/>
+          <w:lang w:val="en-GB"/>
+        </w:rPr>
+      </w:pPr>
+    </w:p>
+    <w:p>
+      <w:pPr>
+        <w:rPr>
+          <w:sz w:val="28"/>
+          <w:szCs w:val="28"/>
+          <w:lang w:val="en-GB"/>
+        </w:rPr>
+      </w:pPr>
+    </w:p>
+    <w:p>
+      <w:pPr>
+        <w:rPr>
+          <w:sz w:val="28"/>
+          <w:szCs w:val="28"/>
+          <w:lang w:val="en-GB"/>
+        </w:rPr>
+      </w:pPr>
+      <w:r>
+        <w:rPr>
+          <w:b/>
+          <w:sz w:val="28"/>
+          <w:szCs w:val="28"/>
+          <w:lang w:val="en-GB"/>
+        </w:rPr>
+        <w:t>Lessons learned:</w:t>
+      </w:r>
+    </w:p>
+    <w:p>
+      <w:pPr>
+        <w:rPr>
+          <w:sz w:val="28"/>
+          <w:szCs w:val="28"/>
+          <w:lang w:val="en-GB"/>
+        </w:rPr>
+      </w:pPr>
+      <w:r>
+        <w:rPr>
+          <w:sz w:val="28"/>
+          <w:szCs w:val="28"/>
+          <w:lang w:val="en-GB"/>
+        </w:rPr>
+        <w:t>This was the largest project we had worked on yet</w:t>
+      </w:r>
+      <w:r>
+        <w:rPr>
+          <w:sz w:val="28"/>
+          <w:szCs w:val="28"/>
+          <w:lang w:val="en-GB"/>
+        </w:rPr>
+        <w:t xml:space="preserve">. </w:t>
+      </w:r>
+      <w:r>
+        <w:rPr>
+          <w:sz w:val="28"/>
+          <w:szCs w:val="28"/>
+          <w:lang w:val="en-GB"/>
+        </w:rPr>
+        <w:t>Working on this project</w:t>
+      </w:r>
+      <w:r>
+        <w:rPr>
+          <w:sz w:val="28"/>
+          <w:szCs w:val="28"/>
+          <w:lang w:val="en-GB"/>
+        </w:rPr>
+        <w:t xml:space="preserve"> provided us with valuable learning experiences, particularly in dealing with new Java dependencies and ap</w:t>
+      </w:r>
+      <w:r>
+        <w:rPr>
+          <w:sz w:val="28"/>
+          <w:szCs w:val="28"/>
+          <w:lang w:val="en-GB"/>
+        </w:rPr>
+        <w:t>plying various design patterns.</w:t>
+      </w:r>
+    </w:p>
+    <w:p>
+      <w:pPr>
+        <w:rPr>
+          <w:sz w:val="28"/>
+          <w:szCs w:val="28"/>
+          <w:lang w:val="en-GB"/>
+        </w:rPr>
+      </w:pPr>
+      <w:r>
+        <w:rPr>
+          <w:sz w:val="28"/>
+          <w:szCs w:val="28"/>
+          <w:lang w:val="en-GB"/>
+        </w:rPr>
+        <w:t xml:space="preserve">We recognised </w:t>
+      </w:r>
+      <w:r>
+        <w:rPr>
+          <w:sz w:val="28"/>
+          <w:szCs w:val="28"/>
+          <w:lang w:val="en-GB"/>
+        </w:rPr>
+        <w:t xml:space="preserve">the importance of proper project planning. We </w:t>
+      </w:r>
+      <w:r>
+        <w:rPr>
+          <w:sz w:val="28"/>
+          <w:szCs w:val="28"/>
+          <w:lang w:val="en-GB"/>
+        </w:rPr>
+        <w:t>made sure</w:t>
+      </w:r>
       <w:bookmarkStart w:id="0" w:name="_GoBack"/>
       <w:bookmarkEnd w:id="0"/>
+      <w:r>
+        <w:rPr>
+          <w:sz w:val="28"/>
+          <w:szCs w:val="28"/>
+          <w:lang w:val="en-GB"/>
+        </w:rPr>
+        <w:t xml:space="preserve"> to plan</w:t>
+      </w:r>
+      <w:r>
+        <w:rPr>
+          <w:sz w:val="28"/>
+          <w:szCs w:val="28"/>
+          <w:lang w:val="en-GB"/>
+        </w:rPr>
+        <w:t xml:space="preserve"> the project </w:t>
+      </w:r>
+      <w:r>
+        <w:rPr>
+          <w:sz w:val="28"/>
+          <w:szCs w:val="28"/>
+          <w:lang w:val="en-GB"/>
+        </w:rPr>
+        <w:t xml:space="preserve">properly </w:t>
+      </w:r>
+      <w:r>
+        <w:rPr>
+          <w:sz w:val="28"/>
+          <w:szCs w:val="28"/>
+          <w:lang w:val="en-GB"/>
+        </w:rPr>
+        <w:t xml:space="preserve">and created a detailed </w:t>
+      </w:r>
+      <w:r>
+        <w:rPr>
+          <w:sz w:val="28"/>
+          <w:szCs w:val="28"/>
+          <w:lang w:val="en-GB"/>
+        </w:rPr>
+        <w:t>plan</w:t>
+      </w:r>
+      <w:r>
+        <w:rPr>
+          <w:sz w:val="28"/>
+          <w:szCs w:val="28"/>
+          <w:lang w:val="en-GB"/>
+        </w:rPr>
+        <w:t xml:space="preserve"> outlining tasks and goal</w:t>
+      </w:r>
+      <w:r>
+        <w:rPr>
+          <w:sz w:val="28"/>
+          <w:szCs w:val="28"/>
+          <w:lang w:val="en-GB"/>
+        </w:rPr>
+        <w:t>s to ensure efficient progress.</w:t>
+      </w:r>
+    </w:p>
+    <w:p>
+      <w:pPr>
+        <w:rPr>
+          <w:sz w:val="28"/>
+          <w:szCs w:val="28"/>
+          <w:lang w:val="en-GB"/>
+        </w:rPr>
+      </w:pPr>
+      <w:r>
+        <w:rPr>
+          <w:sz w:val="28"/>
+          <w:szCs w:val="28"/>
+          <w:lang w:val="en-GB"/>
+        </w:rPr>
+        <w:t xml:space="preserve">A large focus of this project </w:t>
+      </w:r>
+      <w:r>
+        <w:rPr>
+          <w:sz w:val="28"/>
+          <w:szCs w:val="28"/>
+          <w:lang w:val="en-GB"/>
+        </w:rPr>
+        <w:t>was on acquiring knowledge of new Java dependencies. To integrate features such as maps, route calculations</w:t>
+      </w:r>
+      <w:r>
+        <w:rPr>
+          <w:sz w:val="28"/>
+          <w:szCs w:val="28"/>
+          <w:lang w:val="en-GB"/>
+        </w:rPr>
+        <w:t xml:space="preserve"> and Report generation</w:t>
+      </w:r>
+      <w:r>
+        <w:rPr>
+          <w:sz w:val="28"/>
+          <w:szCs w:val="28"/>
+          <w:lang w:val="en-GB"/>
+        </w:rPr>
+        <w:t xml:space="preserve">, we had to incorporate external libraries and frameworks. We learned how to effectively utilize these dependencies and integrate them into our code to enhance the app's </w:t>
+      </w:r>
+      <w:r>
+        <w:rPr>
+          <w:sz w:val="28"/>
+          <w:szCs w:val="28"/>
+          <w:lang w:val="en-GB"/>
+        </w:rPr>
+        <w:t>functionality.</w:t>
+      </w:r>
+    </w:p>
+    <w:p>
+      <w:pPr>
+        <w:rPr>
+          <w:sz w:val="28"/>
+          <w:szCs w:val="28"/>
+          <w:lang w:val="en-GB"/>
+        </w:rPr>
+      </w:pPr>
+      <w:r>
+        <w:rPr>
+          <w:sz w:val="28"/>
+          <w:szCs w:val="28"/>
+          <w:lang w:val="en-GB"/>
+        </w:rPr>
+        <w:t xml:space="preserve">Furthermore, we applied various design patterns. By implementing the MVC (Model-View-Controller) pattern, we were able to separate the app's logic from the user interface and improve code organization. </w:t>
+      </w:r>
+      <w:r>
+        <w:rPr>
+          <w:sz w:val="28"/>
+          <w:szCs w:val="28"/>
+          <w:lang w:val="en-GB"/>
+        </w:rPr>
+        <w:t>Utilizing different design patterns, made it much easier to maintain and expand the code.</w:t>
+      </w:r>
+    </w:p>
+    <w:p>
+      <w:pPr>
+        <w:rPr>
+          <w:sz w:val="28"/>
+          <w:szCs w:val="28"/>
+          <w:lang w:val="en-GB"/>
+        </w:rPr>
+      </w:pPr>
+    </w:p>
+    <w:p>
+      <w:pPr>
+        <w:rPr>
+          <w:sz w:val="28"/>
+          <w:szCs w:val="28"/>
+          <w:lang w:val="en-GB"/>
+        </w:rPr>
+      </w:pPr>
+    </w:p>
+    <w:p>
+      <w:pPr>
+        <w:rPr>
+          <w:sz w:val="28"/>
+          <w:szCs w:val="28"/>
+          <w:lang w:val="en-GB"/>
+        </w:rPr>
+      </w:pPr>
+      <w:r>
+        <w:rPr>
+          <w:b/>
+          <w:sz w:val="28"/>
+          <w:szCs w:val="28"/>
+          <w:lang w:val="en-GB"/>
+        </w:rPr>
+        <w:t>Implemented design patterns:</w:t>
+      </w:r>
+    </w:p>
+    <w:p>
+      <w:pPr>
+        <w:rPr>
+          <w:sz w:val="28"/>
+          <w:szCs w:val="28"/>
+          <w:lang w:val="en-GB"/>
+        </w:rPr>
+      </w:pPr>
+      <w:r>
+        <w:rPr>
+          <w:b/>
+          <w:sz w:val="28"/>
+          <w:szCs w:val="28"/>
+          <w:lang w:val="en-GB"/>
+        </w:rPr>
+        <w:t>Consumer/Producer Pattern</w:t>
+      </w:r>
+      <w:r>
+        <w:rPr>
+          <w:sz w:val="28"/>
+          <w:szCs w:val="28"/>
+          <w:lang w:val="en-GB"/>
+        </w:rPr>
+        <w:t>: The Consumer/Producer pattern establishes a communication mechanism between</w:t>
+      </w:r>
+      <w:r>
+        <w:rPr>
+          <w:sz w:val="28"/>
+          <w:szCs w:val="28"/>
+          <w:lang w:val="en-GB"/>
+        </w:rPr>
+        <w:t xml:space="preserve"> two entities, where one entity</w:t>
+      </w:r>
+      <w:r>
+        <w:rPr>
+          <w:sz w:val="28"/>
+          <w:szCs w:val="28"/>
+          <w:lang w:val="en-GB"/>
+        </w:rPr>
+        <w:t xml:space="preserve"> generates data or events, and the other entity consumes or processes that data or events</w:t>
+      </w:r>
+      <w:r>
+        <w:rPr>
+          <w:sz w:val="28"/>
+          <w:szCs w:val="28"/>
+          <w:lang w:val="en-GB"/>
+        </w:rPr>
+        <w:t>.</w:t>
+      </w:r>
+    </w:p>
+    <w:p>
+      <w:pPr>
+        <w:rPr>
+          <w:sz w:val="28"/>
+          <w:szCs w:val="28"/>
+          <w:lang w:val="en-GB"/>
+        </w:rPr>
+      </w:pPr>
+      <w:r>
+        <w:rPr>
+          <w:b/>
+          <w:sz w:val="28"/>
+          <w:szCs w:val="28"/>
+          <w:lang w:val="en-GB"/>
+        </w:rPr>
+        <w:t>Dependency Injection</w:t>
+      </w:r>
+      <w:r>
+        <w:rPr>
+          <w:sz w:val="28"/>
+          <w:szCs w:val="28"/>
+          <w:lang w:val="en-GB"/>
+        </w:rPr>
+        <w:t>: Dependency Injection is a design pattern that allows the dependencies of a class to be injected from external sources, rather than the class creating or managing its dependencies directly. It promotes loose coupling and improves t</w:t>
+      </w:r>
+      <w:r>
+        <w:rPr>
+          <w:sz w:val="28"/>
+          <w:szCs w:val="28"/>
+          <w:lang w:val="en-GB"/>
+        </w:rPr>
+        <w:t>estability and maintainability.</w:t>
+      </w:r>
+    </w:p>
+    <w:p>
+      <w:pPr>
+        <w:rPr>
+          <w:sz w:val="28"/>
+          <w:szCs w:val="28"/>
+          <w:lang w:val="en-GB"/>
+        </w:rPr>
+      </w:pPr>
+      <w:r>
+        <w:rPr>
+          <w:b/>
+          <w:sz w:val="28"/>
+          <w:szCs w:val="28"/>
+          <w:lang w:val="en-GB"/>
+        </w:rPr>
+        <w:t>Interface Segregation</w:t>
+      </w:r>
+      <w:r>
+        <w:rPr>
+          <w:sz w:val="28"/>
+          <w:szCs w:val="28"/>
+          <w:lang w:val="en-GB"/>
+        </w:rPr>
+        <w:t xml:space="preserve">: Interface Segregation is a principle that states that clients should not be forced to depend on interfaces they do not use. It </w:t>
+      </w:r>
+      <w:r>
+        <w:rPr>
+          <w:sz w:val="28"/>
+          <w:szCs w:val="28"/>
+          <w:lang w:val="en-GB"/>
+        </w:rPr>
+        <w:lastRenderedPageBreak/>
+        <w:t>promotes the creation of s</w:t>
+      </w:r>
+      <w:r>
+        <w:rPr>
+          <w:sz w:val="28"/>
+          <w:szCs w:val="28"/>
+          <w:lang w:val="en-GB"/>
+        </w:rPr>
+        <w:t>pecific and focused interfaces</w:t>
+      </w:r>
+      <w:r>
+        <w:rPr>
+          <w:sz w:val="28"/>
+          <w:szCs w:val="28"/>
+          <w:lang w:val="en-GB"/>
+        </w:rPr>
+        <w:t>, to avoid unneces</w:t>
+      </w:r>
+      <w:r>
+        <w:rPr>
+          <w:sz w:val="28"/>
+          <w:szCs w:val="28"/>
+          <w:lang w:val="en-GB"/>
+        </w:rPr>
+        <w:t>sary dependencies and coupling.</w:t>
+      </w:r>
+    </w:p>
+    <w:p>
+      <w:pPr>
+        <w:rPr>
+          <w:sz w:val="28"/>
+          <w:szCs w:val="28"/>
+          <w:lang w:val="en-GB"/>
+        </w:rPr>
+      </w:pPr>
+      <w:r>
+        <w:rPr>
+          <w:b/>
+          <w:sz w:val="28"/>
+          <w:szCs w:val="28"/>
+          <w:lang w:val="en-GB"/>
+        </w:rPr>
+        <w:t>Observer Pattern</w:t>
+      </w:r>
+      <w:r>
+        <w:rPr>
+          <w:sz w:val="28"/>
+          <w:szCs w:val="28"/>
+          <w:lang w:val="en-GB"/>
+        </w:rPr>
+        <w:t>: The Observer Pattern defines a one-to-many relationship between objects, where the subject maintains a list of observers and notifies them auto</w:t>
+      </w:r>
+      <w:r>
+        <w:rPr>
+          <w:sz w:val="28"/>
+          <w:szCs w:val="28"/>
+          <w:lang w:val="en-GB"/>
+        </w:rPr>
+        <w:t>matically of any state changes.</w:t>
+      </w:r>
+    </w:p>
+    <w:p>
+      <w:pPr>
+        <w:rPr>
+          <w:sz w:val="28"/>
+          <w:szCs w:val="28"/>
+          <w:lang w:val="en-GB"/>
+        </w:rPr>
+      </w:pPr>
+      <w:r>
+        <w:rPr>
+          <w:b/>
+          <w:sz w:val="28"/>
+          <w:szCs w:val="28"/>
+          <w:lang w:val="en-GB"/>
+        </w:rPr>
+        <w:t>Repository Pattern</w:t>
+      </w:r>
+      <w:r>
+        <w:rPr>
+          <w:sz w:val="28"/>
+          <w:szCs w:val="28"/>
+          <w:lang w:val="en-GB"/>
+        </w:rPr>
+        <w:t>: The Repository Pattern provides a layer of abstraction between the data access logic and the business logic of an application. It encapsulates the storage, retrieval, and querying of data, providing a</w:t>
+      </w:r>
+      <w:r>
+        <w:rPr>
+          <w:sz w:val="28"/>
+          <w:szCs w:val="28"/>
+          <w:lang w:val="en-GB"/>
+        </w:rPr>
+        <w:t>n</w:t>
+      </w:r>
+      <w:r>
+        <w:rPr>
+          <w:sz w:val="28"/>
+          <w:szCs w:val="28"/>
+          <w:lang w:val="en-GB"/>
+        </w:rPr>
+        <w:t xml:space="preserve"> interface for data operations.</w:t>
+      </w:r>
+    </w:p>
+    <w:p>
+      <w:pPr>
+        <w:rPr>
+          <w:sz w:val="28"/>
+          <w:szCs w:val="28"/>
+          <w:lang w:val="en-GB"/>
+        </w:rPr>
+      </w:pPr>
+    </w:p>
+    <w:p>
+      <w:pPr>
+        <w:rPr>
+          <w:sz w:val="28"/>
+          <w:szCs w:val="28"/>
+          <w:lang w:val="en-GB"/>
+        </w:rPr>
+      </w:pPr>
+    </w:p>
+    <w:p>
+      <w:pPr>
+        <w:rPr>
+          <w:b/>
+          <w:sz w:val="28"/>
+          <w:szCs w:val="28"/>
+          <w:lang w:val="en-GB"/>
+        </w:rPr>
+      </w:pPr>
+      <w:r>
+        <w:rPr>
+          <w:b/>
+          <w:sz w:val="28"/>
+          <w:szCs w:val="28"/>
+          <w:lang w:val="en-GB"/>
+        </w:rPr>
+        <w:t>Chosen unit tests:</w:t>
+      </w:r>
+    </w:p>
+    <w:p>
+      <w:pPr>
+        <w:rPr>
+          <w:sz w:val="28"/>
+          <w:szCs w:val="28"/>
+          <w:lang w:val="en-GB"/>
+        </w:rPr>
+      </w:pPr>
+      <w:r>
+        <w:rPr>
+          <w:sz w:val="28"/>
+          <w:szCs w:val="28"/>
+          <w:lang w:val="en-GB"/>
+        </w:rPr>
+        <w:t>The</w:t>
+      </w:r>
+      <w:r>
+        <w:rPr>
+          <w:b/>
+          <w:sz w:val="28"/>
+          <w:szCs w:val="28"/>
+          <w:lang w:val="en-GB"/>
+        </w:rPr>
+        <w:t xml:space="preserve"> </w:t>
+      </w:r>
+      <w:proofErr w:type="spellStart"/>
+      <w:r>
+        <w:rPr>
+          <w:b/>
+          <w:sz w:val="28"/>
+          <w:szCs w:val="28"/>
+          <w:lang w:val="en-GB"/>
+        </w:rPr>
+        <w:t>IOManagerServiceTest</w:t>
+      </w:r>
+      <w:proofErr w:type="spellEnd"/>
+      <w:r>
+        <w:rPr>
+          <w:sz w:val="28"/>
+          <w:szCs w:val="28"/>
+          <w:lang w:val="en-GB"/>
+        </w:rPr>
+        <w:t xml:space="preserve"> class is responsible for testing the export and import functionalities of the </w:t>
+      </w:r>
+      <w:proofErr w:type="spellStart"/>
+      <w:r>
+        <w:rPr>
+          <w:sz w:val="28"/>
+          <w:szCs w:val="28"/>
+          <w:lang w:val="en-GB"/>
+        </w:rPr>
+        <w:t>IOManagerService</w:t>
+      </w:r>
+      <w:proofErr w:type="spellEnd"/>
+      <w:r>
+        <w:rPr>
+          <w:sz w:val="28"/>
+          <w:szCs w:val="28"/>
+          <w:lang w:val="en-GB"/>
+        </w:rPr>
+        <w:t>. It verifies that tour items can be successfully exported to a file and im</w:t>
+      </w:r>
+      <w:r>
+        <w:rPr>
+          <w:sz w:val="28"/>
+          <w:szCs w:val="28"/>
+          <w:lang w:val="en-GB"/>
+        </w:rPr>
+        <w:t>ported back with accurate data.</w:t>
+      </w:r>
+    </w:p>
+    <w:p>
+      <w:pPr>
+        <w:rPr>
+          <w:sz w:val="28"/>
+          <w:szCs w:val="28"/>
+          <w:lang w:val="en-GB"/>
+        </w:rPr>
+      </w:pPr>
+      <w:r>
+        <w:rPr>
+          <w:sz w:val="28"/>
+          <w:szCs w:val="28"/>
+          <w:lang w:val="en-GB"/>
+        </w:rPr>
+        <w:t>The</w:t>
+      </w:r>
+      <w:r>
+        <w:rPr>
+          <w:b/>
+          <w:sz w:val="28"/>
+          <w:szCs w:val="28"/>
+          <w:lang w:val="en-GB"/>
+        </w:rPr>
+        <w:t xml:space="preserve"> </w:t>
+      </w:r>
+      <w:proofErr w:type="spellStart"/>
+      <w:r>
+        <w:rPr>
+          <w:b/>
+          <w:sz w:val="28"/>
+          <w:szCs w:val="28"/>
+          <w:lang w:val="en-GB"/>
+        </w:rPr>
+        <w:t>MapServiceTest</w:t>
+      </w:r>
+      <w:proofErr w:type="spellEnd"/>
+      <w:r>
+        <w:rPr>
+          <w:sz w:val="28"/>
+          <w:szCs w:val="28"/>
+          <w:lang w:val="en-GB"/>
+        </w:rPr>
+        <w:t xml:space="preserve"> class is responsible for testing the functionalities of the </w:t>
+      </w:r>
+      <w:proofErr w:type="spellStart"/>
+      <w:r>
+        <w:rPr>
+          <w:sz w:val="28"/>
+          <w:szCs w:val="28"/>
+          <w:lang w:val="en-GB"/>
+        </w:rPr>
+        <w:t>MapService</w:t>
+      </w:r>
+      <w:proofErr w:type="spellEnd"/>
+      <w:r>
+        <w:rPr>
+          <w:sz w:val="28"/>
+          <w:szCs w:val="28"/>
+          <w:lang w:val="en-GB"/>
+        </w:rPr>
+        <w:t>, including retrieving route information, calculating distances and times, fetching map images, and handling invalid routes.</w:t>
+      </w:r>
+    </w:p>
+    <w:p>
+      <w:pPr>
+        <w:rPr>
+          <w:sz w:val="28"/>
+          <w:szCs w:val="28"/>
+          <w:lang w:val="en-GB"/>
+        </w:rPr>
+      </w:pPr>
+      <w:r>
+        <w:rPr>
+          <w:sz w:val="28"/>
+          <w:szCs w:val="28"/>
+          <w:lang w:val="en-GB"/>
+        </w:rPr>
+        <w:t>The</w:t>
+      </w:r>
+      <w:r>
+        <w:rPr>
+          <w:b/>
+          <w:sz w:val="28"/>
+          <w:szCs w:val="28"/>
+          <w:lang w:val="en-GB"/>
+        </w:rPr>
+        <w:t xml:space="preserve"> </w:t>
+      </w:r>
+      <w:proofErr w:type="spellStart"/>
+      <w:r>
+        <w:rPr>
+          <w:b/>
+          <w:sz w:val="28"/>
+          <w:szCs w:val="28"/>
+          <w:lang w:val="en-GB"/>
+        </w:rPr>
+        <w:t>PdfServiceImplTest</w:t>
+      </w:r>
+      <w:proofErr w:type="spellEnd"/>
+      <w:r>
+        <w:rPr>
+          <w:sz w:val="28"/>
+          <w:szCs w:val="28"/>
+          <w:lang w:val="en-GB"/>
+        </w:rPr>
+        <w:t xml:space="preserve"> class is responsible for testing the functionalities of the </w:t>
+      </w:r>
+      <w:proofErr w:type="spellStart"/>
+      <w:r>
+        <w:rPr>
+          <w:sz w:val="28"/>
+          <w:szCs w:val="28"/>
+          <w:lang w:val="en-GB"/>
+        </w:rPr>
+        <w:t>PdfServiceImpl</w:t>
+      </w:r>
+      <w:proofErr w:type="spellEnd"/>
+      <w:r>
+        <w:rPr>
+          <w:sz w:val="28"/>
+          <w:szCs w:val="28"/>
+          <w:lang w:val="en-GB"/>
+        </w:rPr>
+        <w:t>. It includes tests for creating tour reports and summaries in PDF format, ensuring that the generated files exist and can be successfully deleted.</w:t>
+      </w:r>
+    </w:p>
+    <w:p>
+      <w:pPr>
+        <w:rPr>
+          <w:sz w:val="28"/>
+          <w:szCs w:val="28"/>
+          <w:lang w:val="en-GB"/>
+        </w:rPr>
+      </w:pPr>
+      <w:r>
+        <w:rPr>
+          <w:sz w:val="28"/>
+          <w:szCs w:val="28"/>
+          <w:lang w:val="en-GB"/>
+        </w:rPr>
+        <w:t>The</w:t>
+      </w:r>
+      <w:r>
+        <w:rPr>
+          <w:b/>
+          <w:sz w:val="28"/>
+          <w:szCs w:val="28"/>
+          <w:lang w:val="en-GB"/>
+        </w:rPr>
+        <w:t xml:space="preserve"> </w:t>
+      </w:r>
+      <w:proofErr w:type="spellStart"/>
+      <w:r>
+        <w:rPr>
+          <w:b/>
+          <w:sz w:val="28"/>
+          <w:szCs w:val="28"/>
+          <w:lang w:val="en-GB"/>
+        </w:rPr>
+        <w:t>TourItemTest</w:t>
+      </w:r>
+      <w:proofErr w:type="spellEnd"/>
+      <w:r>
+        <w:rPr>
+          <w:sz w:val="28"/>
+          <w:szCs w:val="28"/>
+          <w:lang w:val="en-GB"/>
+        </w:rPr>
+        <w:t xml:space="preserve"> class focuses on testing the formatting of estimated time in the </w:t>
+      </w:r>
+      <w:proofErr w:type="spellStart"/>
+      <w:r>
+        <w:rPr>
+          <w:sz w:val="28"/>
+          <w:szCs w:val="28"/>
+          <w:lang w:val="en-GB"/>
+        </w:rPr>
+        <w:t>TourItem</w:t>
+      </w:r>
+      <w:proofErr w:type="spellEnd"/>
+      <w:r>
+        <w:rPr>
+          <w:sz w:val="28"/>
+          <w:szCs w:val="28"/>
+          <w:lang w:val="en-GB"/>
+        </w:rPr>
+        <w:t xml:space="preserve"> class. It includes tests to verify the correct formatting of estimated time strings for different durations, such as hours only, hours and minutes, and days, hours, and minutes. The tests ensure that the expected time formats are returned accurately.</w:t>
+      </w:r>
+    </w:p>
+    <w:p>
+      <w:pPr>
+        <w:rPr>
+          <w:sz w:val="28"/>
+          <w:szCs w:val="28"/>
+          <w:lang w:val="en-GB"/>
+        </w:rPr>
+      </w:pPr>
+      <w:r>
+        <w:rPr>
+          <w:sz w:val="28"/>
+          <w:szCs w:val="28"/>
+          <w:lang w:val="en-GB"/>
+        </w:rPr>
+        <w:t>The</w:t>
+      </w:r>
+      <w:r>
+        <w:rPr>
+          <w:b/>
+          <w:sz w:val="28"/>
+          <w:szCs w:val="28"/>
+          <w:lang w:val="en-GB"/>
+        </w:rPr>
+        <w:t xml:space="preserve"> </w:t>
+      </w:r>
+      <w:proofErr w:type="spellStart"/>
+      <w:r>
+        <w:rPr>
+          <w:b/>
+          <w:sz w:val="28"/>
+          <w:szCs w:val="28"/>
+          <w:lang w:val="en-GB"/>
+        </w:rPr>
+        <w:t>WeatherServiceImplTest</w:t>
+      </w:r>
+      <w:proofErr w:type="spellEnd"/>
+      <w:r>
+        <w:rPr>
+          <w:sz w:val="28"/>
+          <w:szCs w:val="28"/>
+          <w:lang w:val="en-GB"/>
+        </w:rPr>
+        <w:t xml:space="preserve"> class is responsible for testing the </w:t>
+      </w:r>
+      <w:proofErr w:type="spellStart"/>
+      <w:r>
+        <w:rPr>
+          <w:sz w:val="28"/>
+          <w:szCs w:val="28"/>
+          <w:lang w:val="en-GB"/>
+        </w:rPr>
+        <w:t>WeatherServiceImpl</w:t>
+      </w:r>
+      <w:proofErr w:type="spellEnd"/>
+      <w:r>
+        <w:rPr>
+          <w:sz w:val="28"/>
+          <w:szCs w:val="28"/>
+          <w:lang w:val="en-GB"/>
+        </w:rPr>
+        <w:t xml:space="preserve"> class's </w:t>
+      </w:r>
+      <w:proofErr w:type="spellStart"/>
+      <w:r>
+        <w:rPr>
+          <w:sz w:val="28"/>
+          <w:szCs w:val="28"/>
+          <w:lang w:val="en-GB"/>
+        </w:rPr>
+        <w:t>makeApiCall</w:t>
+      </w:r>
+      <w:proofErr w:type="spellEnd"/>
+      <w:r>
+        <w:rPr>
+          <w:sz w:val="28"/>
+          <w:szCs w:val="28"/>
+          <w:lang w:val="en-GB"/>
+        </w:rPr>
+        <w:t xml:space="preserve"> method. It verifies that the method successfully makes an API call to retrieve the current weather forecast for a specified location, in this case, "Vienna." The test asserts that the returned </w:t>
+      </w:r>
+      <w:proofErr w:type="spellStart"/>
+      <w:r>
+        <w:rPr>
+          <w:sz w:val="28"/>
+          <w:szCs w:val="28"/>
+          <w:lang w:val="en-GB"/>
+        </w:rPr>
+        <w:t>WeatherResponseModel</w:t>
+      </w:r>
+      <w:proofErr w:type="spellEnd"/>
+      <w:r>
+        <w:rPr>
+          <w:sz w:val="28"/>
+          <w:szCs w:val="28"/>
+          <w:lang w:val="en-GB"/>
+        </w:rPr>
+        <w:t xml:space="preserve"> object contains non-null values for the current weather text and temperature, ensuring the successful retrieval of weather data.</w:t>
+      </w:r>
+    </w:p>
+    <w:p>
+      <w:pPr>
+        <w:rPr>
+          <w:sz w:val="28"/>
+          <w:szCs w:val="28"/>
+          <w:lang w:val="en-GB"/>
+        </w:rPr>
+      </w:pPr>
+      <w:r>
+        <w:rPr>
+          <w:sz w:val="28"/>
+          <w:szCs w:val="28"/>
+          <w:lang w:val="en-GB"/>
+        </w:rPr>
+        <w:lastRenderedPageBreak/>
+        <w:t>The</w:t>
+      </w:r>
+      <w:r>
+        <w:rPr>
+          <w:b/>
+          <w:sz w:val="28"/>
+          <w:szCs w:val="28"/>
+          <w:lang w:val="en-GB"/>
+        </w:rPr>
+        <w:t xml:space="preserve"> </w:t>
+      </w:r>
+      <w:proofErr w:type="spellStart"/>
+      <w:r>
+        <w:rPr>
+          <w:b/>
+          <w:sz w:val="28"/>
+          <w:szCs w:val="28"/>
+          <w:lang w:val="en-GB"/>
+        </w:rPr>
+        <w:t>TourSearchServiceImplTest</w:t>
+      </w:r>
+      <w:proofErr w:type="spellEnd"/>
+      <w:r>
+        <w:rPr>
+          <w:sz w:val="28"/>
+          <w:szCs w:val="28"/>
+          <w:lang w:val="en-GB"/>
+        </w:rPr>
+        <w:t xml:space="preserve"> class is responsible for testing the </w:t>
+      </w:r>
+      <w:proofErr w:type="spellStart"/>
+      <w:r>
+        <w:rPr>
+          <w:sz w:val="28"/>
+          <w:szCs w:val="28"/>
+          <w:lang w:val="en-GB"/>
+        </w:rPr>
+        <w:t>TourSearchServiceImpl</w:t>
+      </w:r>
+      <w:proofErr w:type="spellEnd"/>
+      <w:r>
+        <w:rPr>
+          <w:sz w:val="28"/>
+          <w:szCs w:val="28"/>
+          <w:lang w:val="en-GB"/>
+        </w:rPr>
+        <w:t xml:space="preserve"> class's search functionality. It sets up a mock search map containing tour items and tour logs. The test methods evaluate different search scenarios by providing search strings and asserting the expected search results.</w:t>
+      </w:r>
+    </w:p>
+    <w:p>
+      <w:pPr>
+        <w:rPr>
+          <w:b/>
+          <w:sz w:val="28"/>
+          <w:szCs w:val="28"/>
+          <w:lang w:val="en-GB"/>
+        </w:rPr>
+      </w:pPr>
+      <w:r>
+        <w:rPr>
+          <w:sz w:val="28"/>
+          <w:szCs w:val="28"/>
+          <w:lang w:val="en-GB"/>
+        </w:rPr>
+        <w:t xml:space="preserve">The </w:t>
+      </w:r>
+      <w:proofErr w:type="spellStart"/>
+      <w:r>
+        <w:rPr>
+          <w:b/>
+          <w:sz w:val="28"/>
+          <w:szCs w:val="28"/>
+          <w:lang w:val="en-GB"/>
+        </w:rPr>
+        <w:t>TourItemRepositoryTest</w:t>
+      </w:r>
+      <w:proofErr w:type="spellEnd"/>
+      <w:r>
+        <w:rPr>
+          <w:sz w:val="28"/>
+          <w:szCs w:val="28"/>
+          <w:lang w:val="en-GB"/>
+        </w:rPr>
+        <w:t xml:space="preserve"> class and the </w:t>
+      </w:r>
+      <w:proofErr w:type="spellStart"/>
+      <w:r>
+        <w:rPr>
+          <w:sz w:val="28"/>
+          <w:szCs w:val="28"/>
+          <w:lang w:val="en-GB"/>
+        </w:rPr>
+        <w:t>TourLogRepositoryTest</w:t>
+      </w:r>
+      <w:proofErr w:type="spellEnd"/>
+      <w:r>
+        <w:rPr>
+          <w:sz w:val="28"/>
+          <w:szCs w:val="28"/>
+          <w:lang w:val="en-GB"/>
+        </w:rPr>
+        <w:t xml:space="preserve"> class both test the functionality of their respective repository classes using the </w:t>
+      </w:r>
+      <w:proofErr w:type="spellStart"/>
+      <w:r>
+        <w:rPr>
+          <w:sz w:val="28"/>
+          <w:szCs w:val="28"/>
+          <w:lang w:val="en-GB"/>
+        </w:rPr>
+        <w:t>DataJpaTest</w:t>
+      </w:r>
+      <w:proofErr w:type="spellEnd"/>
+      <w:r>
+        <w:rPr>
+          <w:sz w:val="28"/>
+          <w:szCs w:val="28"/>
+          <w:lang w:val="en-GB"/>
+        </w:rPr>
+        <w:t xml:space="preserve"> annotation.</w:t>
+      </w:r>
+      <w:r>
+        <w:rPr>
+          <w:sz w:val="28"/>
+          <w:szCs w:val="28"/>
+          <w:lang w:val="en-GB"/>
+        </w:rPr>
+        <w:t xml:space="preserve"> </w:t>
+      </w:r>
+      <w:r>
+        <w:rPr>
+          <w:sz w:val="28"/>
+          <w:szCs w:val="28"/>
+          <w:lang w:val="en-GB"/>
+        </w:rPr>
+        <w:t>These tests ensure the proper functionality of the repository classes and validate the basic CRUD operations (create, read, update, delete) for tour items and tour logs.</w:t>
+      </w:r>
+    </w:p>
+    <w:p>
+      <w:pPr>
+        <w:rPr>
+          <w:b/>
+          <w:sz w:val="28"/>
+          <w:szCs w:val="28"/>
+          <w:lang w:val="en-GB"/>
+        </w:rPr>
+      </w:pPr>
+    </w:p>
+    <w:p>
+      <w:pPr>
+        <w:rPr>
+          <w:b/>
+          <w:sz w:val="28"/>
+          <w:szCs w:val="28"/>
+          <w:lang w:val="en-GB"/>
+        </w:rPr>
+      </w:pPr>
+    </w:p>
+    <w:p>
+      <w:pPr>
+        <w:rPr>
+          <w:sz w:val="28"/>
+          <w:szCs w:val="28"/>
+          <w:lang w:val="en-GB"/>
+        </w:rPr>
+      </w:pPr>
+      <w:r>
+        <w:rPr>
+          <w:b/>
+          <w:sz w:val="28"/>
+          <w:szCs w:val="28"/>
+          <w:lang w:val="en-GB"/>
+        </w:rPr>
+        <w:t>Unique Feature - Current Weather Display for Selected Routes</w:t>
+      </w:r>
+      <w:r>
+        <w:rPr>
+          <w:b/>
+          <w:sz w:val="28"/>
+          <w:szCs w:val="28"/>
+          <w:lang w:val="en-GB"/>
+        </w:rPr>
+        <w:t>:</w:t>
+      </w:r>
+    </w:p>
+    <w:p>
+      <w:pPr>
+        <w:rPr>
+          <w:sz w:val="28"/>
+          <w:szCs w:val="28"/>
+          <w:lang w:val="en-GB"/>
+        </w:rPr>
+      </w:pPr>
+      <w:r>
+        <w:rPr>
+          <w:sz w:val="28"/>
+          <w:szCs w:val="28"/>
+          <w:lang w:val="en-GB"/>
+        </w:rPr>
+        <w:t xml:space="preserve">As our unique feature we decided to implement a weather display, </w:t>
+      </w:r>
+      <w:r>
+        <w:rPr>
+          <w:sz w:val="28"/>
+          <w:szCs w:val="28"/>
+          <w:lang w:val="en-GB"/>
+        </w:rPr>
+        <w:t>enabling users to view the current weather conditions at the start and end destinations when selecting a route.</w:t>
+      </w:r>
+      <w:r>
+        <w:rPr>
+          <w:sz w:val="28"/>
+          <w:szCs w:val="28"/>
+          <w:lang w:val="en-GB"/>
+        </w:rPr>
+        <w:t xml:space="preserve"> </w:t>
+      </w:r>
+      <w:r>
+        <w:rPr>
+          <w:sz w:val="28"/>
+          <w:szCs w:val="28"/>
+          <w:lang w:val="en-GB"/>
+        </w:rPr>
+        <w:t xml:space="preserve">This feature provides textual information about the weather, such as "partly cloudy," along with the corresponding temperature. By integrating weather data into the application, users can obtain real-time weather updates </w:t>
+      </w:r>
+      <w:r>
+        <w:rPr>
+          <w:sz w:val="28"/>
+          <w:szCs w:val="28"/>
+          <w:lang w:val="en-GB"/>
+        </w:rPr>
+        <w:t>that help them with planning their tours.</w:t>
+      </w:r>
+    </w:p>
+    <w:p>
+      <w:pPr>
+        <w:rPr>
+          <w:sz w:val="28"/>
+          <w:szCs w:val="28"/>
+          <w:lang w:val="en-GB"/>
+        </w:rPr>
+      </w:pPr>
+    </w:p>
+    <w:p>
+      <w:pPr>
+        <w:rPr>
+          <w:sz w:val="28"/>
+          <w:szCs w:val="28"/>
+          <w:lang w:val="en-GB"/>
+        </w:rPr>
+      </w:pPr>
     </w:p>
     <w:p>
       <w:pPr>
@@ -148,6 +2503,243 @@
     </w:sectPr>
   </w:body>
 </w:document>
+</file>
+
+<file path=word/numbering.xml><?xml version="1.0" encoding="utf-8"?>
+<w:numbering xmlns:wpc="http://schemas.microsoft.com/office/word/2010/wordprocessingCanvas" xmlns:mc="http://schemas.openxmlformats.org/markup-compatibility/2006" xmlns:o="urn:schemas-microsoft-com:office:office" xmlns:r="http://schemas.openxmlformats.org/officeDocument/2006/relationships" xmlns:m="http://schemas.openxmlformats.org/officeDocument/2006/math" xmlns:v="urn:schemas-microsoft-com:vml" xmlns:wp14="http://schemas.microsoft.com/office/word/2010/wordprocessingDrawing" xmlns:wp="http://schemas.openxmlformats.org/drawingml/2006/wordprocessingDrawing" xmlns:w10="urn:schemas-microsoft-com:office:word" xmlns:w="http://schemas.openxmlformats.org/wordprocessingml/2006/main" xmlns:w14="http://schemas.microsoft.com/office/word/2010/wordml" xmlns:w15="http://schemas.microsoft.com/office/word/2012/wordml" xmlns:wpg="http://schemas.microsoft.com/office/word/2010/wordprocessingGroup" xmlns:wpi="http://schemas.microsoft.com/office/word/2010/wordprocessingInk" xmlns:wne="http://schemas.microsoft.com/office/word/2006/wordml" xmlns:wps="http://schemas.microsoft.com/office/word/2010/wordprocessingShape" mc:Ignorable="w14 w15 wp14">
+  <w:abstractNum w:abstractNumId="0" w15:restartNumberingAfterBreak="0">
+    <w:nsid w:val="28435CAE"/>
+    <w:multiLevelType w:val="hybridMultilevel"/>
+    <w:tmpl w:val="29FABB68"/>
+    <w:lvl w:ilvl="0" w:tplc="04070001">
+      <w:start w:val="1"/>
+      <w:numFmt w:val="bullet"/>
+      <w:lvlText w:val=""/>
+      <w:lvlJc w:val="left"/>
+      <w:pPr>
+        <w:ind w:left="975" w:hanging="360"/>
+      </w:pPr>
+      <w:rPr>
+        <w:rFonts w:ascii="Symbol" w:hAnsi="Symbol" w:hint="default"/>
+      </w:rPr>
+    </w:lvl>
+    <w:lvl w:ilvl="1" w:tplc="04070003" w:tentative="1">
+      <w:start w:val="1"/>
+      <w:numFmt w:val="bullet"/>
+      <w:lvlText w:val="o"/>
+      <w:lvlJc w:val="left"/>
+      <w:pPr>
+        <w:ind w:left="1695" w:hanging="360"/>
+      </w:pPr>
+      <w:rPr>
+        <w:rFonts w:ascii="Courier New" w:hAnsi="Courier New" w:cs="Courier New" w:hint="default"/>
+      </w:rPr>
+    </w:lvl>
+    <w:lvl w:ilvl="2" w:tplc="04070005" w:tentative="1">
+      <w:start w:val="1"/>
+      <w:numFmt w:val="bullet"/>
+      <w:lvlText w:val=""/>
+      <w:lvlJc w:val="left"/>
+      <w:pPr>
+        <w:ind w:left="2415" w:hanging="360"/>
+      </w:pPr>
+      <w:rPr>
+        <w:rFonts w:ascii="Wingdings" w:hAnsi="Wingdings" w:hint="default"/>
+      </w:rPr>
+    </w:lvl>
+    <w:lvl w:ilvl="3" w:tplc="04070001" w:tentative="1">
+      <w:start w:val="1"/>
+      <w:numFmt w:val="bullet"/>
+      <w:lvlText w:val=""/>
+      <w:lvlJc w:val="left"/>
+      <w:pPr>
+        <w:ind w:left="3135" w:hanging="360"/>
+      </w:pPr>
+      <w:rPr>
+        <w:rFonts w:ascii="Symbol" w:hAnsi="Symbol" w:hint="default"/>
+      </w:rPr>
+    </w:lvl>
+    <w:lvl w:ilvl="4" w:tplc="04070003" w:tentative="1">
+      <w:start w:val="1"/>
+      <w:numFmt w:val="bullet"/>
+      <w:lvlText w:val="o"/>
+      <w:lvlJc w:val="left"/>
+      <w:pPr>
+        <w:ind w:left="3855" w:hanging="360"/>
+      </w:pPr>
+      <w:rPr>
+        <w:rFonts w:ascii="Courier New" w:hAnsi="Courier New" w:cs="Courier New" w:hint="default"/>
+      </w:rPr>
+    </w:lvl>
+    <w:lvl w:ilvl="5" w:tplc="04070005" w:tentative="1">
+      <w:start w:val="1"/>
+      <w:numFmt w:val="bullet"/>
+      <w:lvlText w:val=""/>
+      <w:lvlJc w:val="left"/>
+      <w:pPr>
+        <w:ind w:left="4575" w:hanging="360"/>
+      </w:pPr>
+      <w:rPr>
+        <w:rFonts w:ascii="Wingdings" w:hAnsi="Wingdings" w:hint="default"/>
+      </w:rPr>
+    </w:lvl>
+    <w:lvl w:ilvl="6" w:tplc="04070001" w:tentative="1">
+      <w:start w:val="1"/>
+      <w:numFmt w:val="bullet"/>
+      <w:lvlText w:val=""/>
+      <w:lvlJc w:val="left"/>
+      <w:pPr>
+        <w:ind w:left="5295" w:hanging="360"/>
+      </w:pPr>
+      <w:rPr>
+        <w:rFonts w:ascii="Symbol" w:hAnsi="Symbol" w:hint="default"/>
+      </w:rPr>
+    </w:lvl>
+    <w:lvl w:ilvl="7" w:tplc="04070003" w:tentative="1">
+      <w:start w:val="1"/>
+      <w:numFmt w:val="bullet"/>
+      <w:lvlText w:val="o"/>
+      <w:lvlJc w:val="left"/>
+      <w:pPr>
+        <w:ind w:left="6015" w:hanging="360"/>
+      </w:pPr>
+      <w:rPr>
+        <w:rFonts w:ascii="Courier New" w:hAnsi="Courier New" w:cs="Courier New" w:hint="default"/>
+      </w:rPr>
+    </w:lvl>
+    <w:lvl w:ilvl="8" w:tplc="04070005" w:tentative="1">
+      <w:start w:val="1"/>
+      <w:numFmt w:val="bullet"/>
+      <w:lvlText w:val=""/>
+      <w:lvlJc w:val="left"/>
+      <w:pPr>
+        <w:ind w:left="6735" w:hanging="360"/>
+      </w:pPr>
+      <w:rPr>
+        <w:rFonts w:ascii="Wingdings" w:hAnsi="Wingdings" w:hint="default"/>
+      </w:rPr>
+    </w:lvl>
+  </w:abstractNum>
+  <w:abstractNum w:abstractNumId="1" w15:restartNumberingAfterBreak="0">
+    <w:nsid w:val="68C647FB"/>
+    <w:multiLevelType w:val="hybridMultilevel"/>
+    <w:tmpl w:val="801C15DE"/>
+    <w:lvl w:ilvl="0" w:tplc="04070001">
+      <w:start w:val="1"/>
+      <w:numFmt w:val="bullet"/>
+      <w:lvlText w:val=""/>
+      <w:lvlJc w:val="left"/>
+      <w:pPr>
+        <w:ind w:left="720" w:hanging="360"/>
+      </w:pPr>
+      <w:rPr>
+        <w:rFonts w:ascii="Symbol" w:hAnsi="Symbol" w:hint="default"/>
+      </w:rPr>
+    </w:lvl>
+    <w:lvl w:ilvl="1" w:tplc="04070003" w:tentative="1">
+      <w:start w:val="1"/>
+      <w:numFmt w:val="bullet"/>
+      <w:lvlText w:val="o"/>
+      <w:lvlJc w:val="left"/>
+      <w:pPr>
+        <w:ind w:left="1440" w:hanging="360"/>
+      </w:pPr>
+      <w:rPr>
+        <w:rFonts w:ascii="Courier New" w:hAnsi="Courier New" w:cs="Courier New" w:hint="default"/>
+      </w:rPr>
+    </w:lvl>
+    <w:lvl w:ilvl="2" w:tplc="04070005" w:tentative="1">
+      <w:start w:val="1"/>
+      <w:numFmt w:val="bullet"/>
+      <w:lvlText w:val=""/>
+      <w:lvlJc w:val="left"/>
+      <w:pPr>
+        <w:ind w:left="2160" w:hanging="360"/>
+      </w:pPr>
+      <w:rPr>
+        <w:rFonts w:ascii="Wingdings" w:hAnsi="Wingdings" w:hint="default"/>
+      </w:rPr>
+    </w:lvl>
+    <w:lvl w:ilvl="3" w:tplc="04070001" w:tentative="1">
+      <w:start w:val="1"/>
+      <w:numFmt w:val="bullet"/>
+      <w:lvlText w:val=""/>
+      <w:lvlJc w:val="left"/>
+      <w:pPr>
+        <w:ind w:left="2880" w:hanging="360"/>
+      </w:pPr>
+      <w:rPr>
+        <w:rFonts w:ascii="Symbol" w:hAnsi="Symbol" w:hint="default"/>
+      </w:rPr>
+    </w:lvl>
+    <w:lvl w:ilvl="4" w:tplc="04070003" w:tentative="1">
+      <w:start w:val="1"/>
+      <w:numFmt w:val="bullet"/>
+      <w:lvlText w:val="o"/>
+      <w:lvlJc w:val="left"/>
+      <w:pPr>
+        <w:ind w:left="3600" w:hanging="360"/>
+      </w:pPr>
+      <w:rPr>
+        <w:rFonts w:ascii="Courier New" w:hAnsi="Courier New" w:cs="Courier New" w:hint="default"/>
+      </w:rPr>
+    </w:lvl>
+    <w:lvl w:ilvl="5" w:tplc="04070005" w:tentative="1">
+      <w:start w:val="1"/>
+      <w:numFmt w:val="bullet"/>
+      <w:lvlText w:val=""/>
+      <w:lvlJc w:val="left"/>
+      <w:pPr>
+        <w:ind w:left="4320" w:hanging="360"/>
+      </w:pPr>
+      <w:rPr>
+        <w:rFonts w:ascii="Wingdings" w:hAnsi="Wingdings" w:hint="default"/>
+      </w:rPr>
+    </w:lvl>
+    <w:lvl w:ilvl="6" w:tplc="04070001" w:tentative="1">
+      <w:start w:val="1"/>
+      <w:numFmt w:val="bullet"/>
+      <w:lvlText w:val=""/>
+      <w:lvlJc w:val="left"/>
+      <w:pPr>
+        <w:ind w:left="5040" w:hanging="360"/>
+      </w:pPr>
+      <w:rPr>
+        <w:rFonts w:ascii="Symbol" w:hAnsi="Symbol" w:hint="default"/>
+      </w:rPr>
+    </w:lvl>
+    <w:lvl w:ilvl="7" w:tplc="04070003" w:tentative="1">
+      <w:start w:val="1"/>
+      <w:numFmt w:val="bullet"/>
+      <w:lvlText w:val="o"/>
+      <w:lvlJc w:val="left"/>
+      <w:pPr>
+        <w:ind w:left="5760" w:hanging="360"/>
+      </w:pPr>
+      <w:rPr>
+        <w:rFonts w:ascii="Courier New" w:hAnsi="Courier New" w:cs="Courier New" w:hint="default"/>
+      </w:rPr>
+    </w:lvl>
+    <w:lvl w:ilvl="8" w:tplc="04070005" w:tentative="1">
+      <w:start w:val="1"/>
+      <w:numFmt w:val="bullet"/>
+      <w:lvlText w:val=""/>
+      <w:lvlJc w:val="left"/>
+      <w:pPr>
+        <w:ind w:left="6480" w:hanging="360"/>
+      </w:pPr>
+      <w:rPr>
+        <w:rFonts w:ascii="Wingdings" w:hAnsi="Wingdings" w:hint="default"/>
+      </w:rPr>
+    </w:lvl>
+  </w:abstractNum>
+  <w:num w:numId="1">
+    <w:abstractNumId w:val="0"/>
+  </w:num>
+  <w:num w:numId="2">
+    <w:abstractNumId w:val="1"/>
+  </w:num>
+</w:numbering>
 </file>
 
 <file path=word/styles.xml><?xml version="1.0" encoding="utf-8"?>
@@ -571,6 +3163,28 @@
     <w:semiHidden/>
     <w:unhideWhenUsed/>
   </w:style>
+  <w:style w:type="character" w:styleId="Hyperlink">
+    <w:name w:val="Hyperlink"/>
+    <w:basedOn w:val="Absatz-Standardschriftart"/>
+    <w:uiPriority w:val="99"/>
+    <w:unhideWhenUsed/>
+    <w:rsid w:val="00EA513E"/>
+    <w:rPr>
+      <w:color w:val="0563C1" w:themeColor="hyperlink"/>
+      <w:u w:val="single"/>
+    </w:rPr>
+  </w:style>
+  <w:style w:type="paragraph" w:styleId="Listenabsatz">
+    <w:name w:val="List Paragraph"/>
+    <w:basedOn w:val="Standard"/>
+    <w:uiPriority w:val="34"/>
+    <w:qFormat/>
+    <w:rsid w:val="00C40A87"/>
+    <w:pPr>
+      <w:ind w:left="720"/>
+      <w:contextualSpacing/>
+    </w:pPr>
+  </w:style>
 </w:styles>
 </file>
 

</xml_diff>